<commit_message>
feat(fog): :sparkles: update reports
</commit_message>
<xml_diff>
--- a/7 оитв/лабораторные/lab1/docs/report.docx
+++ b/7 оитв/лабораторные/lab1/docs/report.docx
@@ -1411,7 +1411,7 @@
     </w:p>
     <w:sdt>
       <w:sdtPr>
-        <w:id w:val="-2026855308"/>
+        <w:id w:val="-1483325152"/>
         <w:docPartObj>
           <w:docPartGallery w:val="Table of Contents"/>
           <w:docPartUnique w:val="1"/>
@@ -9131,7 +9131,7 @@
           <wp:inline distB="114300" distT="114300" distL="114300" distR="114300">
             <wp:extent cx="4984463" cy="3033719"/>
             <wp:effectExtent b="0" l="0" r="0" t="0"/>
-            <wp:docPr id="2" name="image6.png"/>
+            <wp:docPr id="3" name="image6.png"/>
             <a:graphic>
               <a:graphicData uri="http://schemas.openxmlformats.org/drawingml/2006/picture">
                 <pic:pic>
@@ -9257,18 +9257,28 @@
       </w:pPr>
       <w:r>
         <w:rPr>
-          <w:rFonts w:ascii="Times New Roman" w:cs="Times New Roman" w:eastAsia="Times New Roman" w:hAnsi="Times New Roman"/>
-        </w:rPr>
+          <w:rtl w:val="0"/>
+        </w:rPr>
+      </w:r>
+      <w:r>
         <w:drawing>
-          <wp:inline distB="114300" distT="114300" distL="114300" distR="114300">
-            <wp:extent cx="2971800" cy="1847850"/>
+          <wp:anchor allowOverlap="1" behindDoc="0" distB="114300" distT="114300" distL="114300" distR="114300" hidden="0" layoutInCell="1" locked="0" relativeHeight="0" simplePos="0">
+            <wp:simplePos x="0" y="0"/>
+            <wp:positionH relativeFrom="column">
+              <wp:posOffset>301363</wp:posOffset>
+            </wp:positionH>
+            <wp:positionV relativeFrom="paragraph">
+              <wp:posOffset>123825</wp:posOffset>
+            </wp:positionV>
+            <wp:extent cx="2527562" cy="1571625"/>
             <wp:effectExtent b="0" l="0" r="0" t="0"/>
-            <wp:docPr id="5" name="image1.png"/>
+            <wp:wrapSquare wrapText="bothSides" distB="114300" distT="114300" distL="114300" distR="114300"/>
+            <wp:docPr id="2" name="image2.png"/>
             <a:graphic>
               <a:graphicData uri="http://schemas.openxmlformats.org/drawingml/2006/picture">
                 <pic:pic>
                   <pic:nvPicPr>
-                    <pic:cNvPr id="0" name="image1.png"/>
+                    <pic:cNvPr id="0" name="image2.png"/>
                     <pic:cNvPicPr preferRelativeResize="0"/>
                   </pic:nvPicPr>
                   <pic:blipFill>
@@ -9281,7 +9291,7 @@
                   <pic:spPr>
                     <a:xfrm>
                       <a:off x="0" y="0"/>
-                      <a:ext cx="2971800" cy="1847850"/>
+                      <a:ext cx="2527562" cy="1571625"/>
                     </a:xfrm>
                     <a:prstGeom prst="rect"/>
                     <a:ln/>
@@ -9289,9 +9299,114 @@
                 </pic:pic>
               </a:graphicData>
             </a:graphic>
-          </wp:inline>
+          </wp:anchor>
         </w:drawing>
       </w:r>
+      <w:r>
+        <w:drawing>
+          <wp:anchor allowOverlap="1" behindDoc="0" distB="114300" distT="114300" distL="114300" distR="114300" hidden="0" layoutInCell="1" locked="0" relativeHeight="0" simplePos="0">
+            <wp:simplePos x="0" y="0"/>
+            <wp:positionH relativeFrom="column">
+              <wp:posOffset>2914650</wp:posOffset>
+            </wp:positionH>
+            <wp:positionV relativeFrom="paragraph">
+              <wp:posOffset>123825</wp:posOffset>
+            </wp:positionV>
+            <wp:extent cx="3707663" cy="1567073"/>
+            <wp:effectExtent b="0" l="0" r="0" t="0"/>
+            <wp:wrapSquare wrapText="bothSides" distB="114300" distT="114300" distL="114300" distR="114300"/>
+            <wp:docPr id="4" name="image1.png"/>
+            <a:graphic>
+              <a:graphicData uri="http://schemas.openxmlformats.org/drawingml/2006/picture">
+                <pic:pic>
+                  <pic:nvPicPr>
+                    <pic:cNvPr id="0" name="image1.png"/>
+                    <pic:cNvPicPr preferRelativeResize="0"/>
+                  </pic:nvPicPr>
+                  <pic:blipFill>
+                    <a:blip r:embed="rId10"/>
+                    <a:srcRect b="0" l="0" r="0" t="0"/>
+                    <a:stretch>
+                      <a:fillRect/>
+                    </a:stretch>
+                  </pic:blipFill>
+                  <pic:spPr>
+                    <a:xfrm>
+                      <a:off x="0" y="0"/>
+                      <a:ext cx="3707663" cy="1567073"/>
+                    </a:xfrm>
+                    <a:prstGeom prst="rect"/>
+                    <a:ln/>
+                  </pic:spPr>
+                </pic:pic>
+              </a:graphicData>
+            </a:graphic>
+          </wp:anchor>
+        </w:drawing>
+      </w:r>
+    </w:p>
+    <w:p>
+      <w:pPr>
+        <w:spacing w:before="237" w:lineRule="auto"/>
+        <w:ind w:right="281.81102362204797"/>
+        <w:jc w:val="left"/>
+        <w:rPr>
+          <w:rFonts w:ascii="Times New Roman" w:cs="Times New Roman" w:eastAsia="Times New Roman" w:hAnsi="Times New Roman"/>
+          <w:sz w:val="28"/>
+          <w:szCs w:val="28"/>
+        </w:rPr>
+      </w:pPr>
+      <w:r>
+        <w:rPr>
+          <w:rtl w:val="0"/>
+        </w:rPr>
+      </w:r>
+    </w:p>
+    <w:p>
+      <w:pPr>
+        <w:spacing w:before="237" w:lineRule="auto"/>
+        <w:ind w:right="281.81102362204797"/>
+        <w:jc w:val="left"/>
+        <w:rPr>
+          <w:rFonts w:ascii="Times New Roman" w:cs="Times New Roman" w:eastAsia="Times New Roman" w:hAnsi="Times New Roman"/>
+          <w:sz w:val="28"/>
+          <w:szCs w:val="28"/>
+        </w:rPr>
+      </w:pPr>
+      <w:r>
+        <w:rPr>
+          <w:rtl w:val="0"/>
+        </w:rPr>
+      </w:r>
+    </w:p>
+    <w:p>
+      <w:pPr>
+        <w:spacing w:before="237" w:lineRule="auto"/>
+        <w:ind w:right="281.81102362204797"/>
+        <w:jc w:val="left"/>
+        <w:rPr>
+          <w:rFonts w:ascii="Times New Roman" w:cs="Times New Roman" w:eastAsia="Times New Roman" w:hAnsi="Times New Roman"/>
+          <w:sz w:val="28"/>
+          <w:szCs w:val="28"/>
+        </w:rPr>
+      </w:pPr>
+      <w:r>
+        <w:rPr>
+          <w:rtl w:val="0"/>
+        </w:rPr>
+      </w:r>
+    </w:p>
+    <w:p>
+      <w:pPr>
+        <w:spacing w:before="237" w:lineRule="auto"/>
+        <w:ind w:right="281.81102362204797"/>
+        <w:jc w:val="left"/>
+        <w:rPr>
+          <w:rFonts w:ascii="Times New Roman" w:cs="Times New Roman" w:eastAsia="Times New Roman" w:hAnsi="Times New Roman"/>
+          <w:sz w:val="28"/>
+          <w:szCs w:val="28"/>
+        </w:rPr>
+      </w:pPr>
       <w:r>
         <w:rPr>
           <w:rtl w:val="0"/>
@@ -9493,16 +9608,16 @@
           <wp:inline distB="114300" distT="114300" distL="114300" distR="114300">
             <wp:extent cx="5403113" cy="752523"/>
             <wp:effectExtent b="0" l="0" r="0" t="0"/>
-            <wp:docPr id="7" name="image5.png"/>
+            <wp:docPr id="8" name="image8.png"/>
             <a:graphic>
               <a:graphicData uri="http://schemas.openxmlformats.org/drawingml/2006/picture">
                 <pic:pic>
                   <pic:nvPicPr>
-                    <pic:cNvPr id="0" name="image5.png"/>
+                    <pic:cNvPr id="0" name="image8.png"/>
                     <pic:cNvPicPr preferRelativeResize="0"/>
                   </pic:nvPicPr>
                   <pic:blipFill>
-                    <a:blip r:embed="rId10"/>
+                    <a:blip r:embed="rId11"/>
                     <a:srcRect b="0" l="0" r="0" t="0"/>
                     <a:stretch>
                       <a:fillRect/>
@@ -9801,322 +9916,6 @@
         <w:drawing>
           <wp:inline distB="114300" distT="114300" distL="114300" distR="114300">
             <wp:extent cx="5603138" cy="1665567"/>
-            <wp:effectExtent b="0" l="0" r="0" t="0"/>
-            <wp:docPr id="4" name="image3.png"/>
-            <a:graphic>
-              <a:graphicData uri="http://schemas.openxmlformats.org/drawingml/2006/picture">
-                <pic:pic>
-                  <pic:nvPicPr>
-                    <pic:cNvPr id="0" name="image3.png"/>
-                    <pic:cNvPicPr preferRelativeResize="0"/>
-                  </pic:nvPicPr>
-                  <pic:blipFill>
-                    <a:blip r:embed="rId11"/>
-                    <a:srcRect b="0" l="0" r="0" t="0"/>
-                    <a:stretch>
-                      <a:fillRect/>
-                    </a:stretch>
-                  </pic:blipFill>
-                  <pic:spPr>
-                    <a:xfrm>
-                      <a:off x="0" y="0"/>
-                      <a:ext cx="5603138" cy="1665567"/>
-                    </a:xfrm>
-                    <a:prstGeom prst="rect"/>
-                    <a:ln/>
-                  </pic:spPr>
-                </pic:pic>
-              </a:graphicData>
-            </a:graphic>
-          </wp:inline>
-        </w:drawing>
-      </w:r>
-      <w:r>
-        <w:rPr>
-          <w:rtl w:val="0"/>
-        </w:rPr>
-      </w:r>
-    </w:p>
-    <w:p>
-      <w:pPr>
-        <w:spacing w:before="237" w:lineRule="auto"/>
-        <w:ind w:right="281.81102362204797"/>
-        <w:jc w:val="center"/>
-        <w:rPr>
-          <w:rFonts w:ascii="Times New Roman" w:cs="Times New Roman" w:eastAsia="Times New Roman" w:hAnsi="Times New Roman"/>
-        </w:rPr>
-      </w:pPr>
-      <w:r>
-        <w:rPr>
-          <w:rFonts w:ascii="Times New Roman" w:cs="Times New Roman" w:eastAsia="Times New Roman" w:hAnsi="Times New Roman"/>
-          <w:sz w:val="28"/>
-          <w:szCs w:val="28"/>
-          <w:rtl w:val="0"/>
-        </w:rPr>
-        <w:t xml:space="preserve">Рисунок 4 – Развертывание стека</w:t>
-      </w:r>
-      <w:r>
-        <w:rPr>
-          <w:rtl w:val="0"/>
-        </w:rPr>
-      </w:r>
-    </w:p>
-    <w:p>
-      <w:pPr>
-        <w:spacing w:before="237" w:lineRule="auto"/>
-        <w:ind w:right="281.81102362204797"/>
-        <w:jc w:val="left"/>
-        <w:rPr>
-          <w:rFonts w:ascii="Times New Roman" w:cs="Times New Roman" w:eastAsia="Times New Roman" w:hAnsi="Times New Roman"/>
-        </w:rPr>
-        <w:sectPr>
-          <w:type w:val="nextPage"/>
-          <w:pgSz w:h="16840" w:w="11910" w:orient="portrait"/>
-          <w:pgMar w:bottom="1040" w:top="1240" w:left="708.6614173228347" w:right="433.34645669291376" w:header="0" w:footer="845"/>
-        </w:sectPr>
-      </w:pPr>
-      <w:r>
-        <w:rPr>
-          <w:rtl w:val="0"/>
-        </w:rPr>
-      </w:r>
-    </w:p>
-    <w:p>
-      <w:pPr>
-        <w:pStyle w:val="Heading2"/>
-        <w:tabs>
-          <w:tab w:val="left" w:leader="none" w:pos="1144"/>
-        </w:tabs>
-        <w:spacing w:after="0" w:before="72" w:line="240" w:lineRule="auto"/>
-        <w:ind w:left="0" w:right="281.81102362204797" w:firstLine="0"/>
-        <w:jc w:val="left"/>
-        <w:rPr>
-          <w:rFonts w:ascii="Times New Roman" w:cs="Times New Roman" w:eastAsia="Times New Roman" w:hAnsi="Times New Roman"/>
-        </w:rPr>
-      </w:pPr>
-      <w:bookmarkStart w:colFirst="0" w:colLast="0" w:name="_fcgdrlk8wmqk" w:id="11"/>
-      <w:bookmarkEnd w:id="11"/>
-      <w:r>
-        <w:rPr>
-          <w:rFonts w:ascii="Times New Roman" w:cs="Times New Roman" w:eastAsia="Times New Roman" w:hAnsi="Times New Roman"/>
-          <w:rtl w:val="0"/>
-        </w:rPr>
-        <w:t xml:space="preserve">Тест на отказ</w:t>
-      </w:r>
-    </w:p>
-    <w:p>
-      <w:pPr>
-        <w:keepNext w:val="0"/>
-        <w:keepLines w:val="0"/>
-        <w:pageBreakBefore w:val="0"/>
-        <w:widowControl w:val="0"/>
-        <w:pBdr>
-          <w:top w:space="0" w:sz="0" w:val="nil"/>
-          <w:left w:space="0" w:sz="0" w:val="nil"/>
-          <w:bottom w:space="0" w:sz="0" w:val="nil"/>
-          <w:right w:space="0" w:sz="0" w:val="nil"/>
-          <w:between w:space="0" w:sz="0" w:val="nil"/>
-        </w:pBdr>
-        <w:shd w:fill="auto" w:val="clear"/>
-        <w:spacing w:after="0" w:before="161" w:line="254" w:lineRule="auto"/>
-        <w:ind w:left="0" w:right="281.81102362204797" w:firstLine="425.19685039370086"/>
-        <w:jc w:val="both"/>
-        <w:rPr>
-          <w:rFonts w:ascii="Times New Roman" w:cs="Times New Roman" w:eastAsia="Times New Roman" w:hAnsi="Times New Roman"/>
-          <w:i w:val="0"/>
-          <w:iCs w:val="0"/>
-          <w:smallCaps w:val="0"/>
-          <w:strike w:val="0"/>
-          <w:color w:val="000000"/>
-          <w:sz w:val="28"/>
-          <w:szCs w:val="28"/>
-          <w:u w:val="none"/>
-          <w:shd w:fill="auto" w:val="clear"/>
-          <w:vertAlign w:val="baseline"/>
-        </w:rPr>
-      </w:pPr>
-      <w:r>
-        <w:rPr>
-          <w:rFonts w:ascii="Times New Roman" w:cs="Times New Roman" w:eastAsia="Times New Roman" w:hAnsi="Times New Roman"/>
-          <w:i w:val="0"/>
-          <w:iCs w:val="0"/>
-          <w:smallCaps w:val="0"/>
-          <w:strike w:val="0"/>
-          <w:color w:val="000000"/>
-          <w:sz w:val="28"/>
-          <w:szCs w:val="28"/>
-          <w:u w:val="none"/>
-          <w:shd w:fill="auto" w:val="clear"/>
-          <w:vertAlign w:val="baseline"/>
-          <w:rtl w:val="0"/>
-        </w:rPr>
-        <w:t xml:space="preserve">Одна из реплик фронтенда намеренно завершается, после чего планировщик автоматически поднимает новую задачу, что видно по списку задач сервиса на р</w:t>
-      </w:r>
-      <w:r>
-        <w:rPr>
-          <w:rFonts w:ascii="Times New Roman" w:cs="Times New Roman" w:eastAsia="Times New Roman" w:hAnsi="Times New Roman"/>
-          <w:sz w:val="28"/>
-          <w:szCs w:val="28"/>
-          <w:rtl w:val="0"/>
-        </w:rPr>
-        <w:t xml:space="preserve">исунке 5</w:t>
-      </w:r>
-      <w:r>
-        <w:rPr>
-          <w:rFonts w:ascii="Times New Roman" w:cs="Times New Roman" w:eastAsia="Times New Roman" w:hAnsi="Times New Roman"/>
-          <w:i w:val="0"/>
-          <w:iCs w:val="0"/>
-          <w:smallCaps w:val="0"/>
-          <w:strike w:val="0"/>
-          <w:color w:val="000000"/>
-          <w:sz w:val="28"/>
-          <w:szCs w:val="28"/>
-          <w:u w:val="none"/>
-          <w:shd w:fill="auto" w:val="clear"/>
-          <w:vertAlign w:val="baseline"/>
-          <w:rtl w:val="0"/>
-        </w:rPr>
-        <w:t xml:space="preserve">.</w:t>
-      </w:r>
-    </w:p>
-    <w:p>
-      <w:pPr>
-        <w:keepNext w:val="0"/>
-        <w:keepLines w:val="0"/>
-        <w:pageBreakBefore w:val="0"/>
-        <w:widowControl w:val="0"/>
-        <w:pBdr>
-          <w:top w:space="0" w:sz="0" w:val="nil"/>
-          <w:left w:space="0" w:sz="0" w:val="nil"/>
-          <w:bottom w:space="0" w:sz="0" w:val="nil"/>
-          <w:right w:space="0" w:sz="0" w:val="nil"/>
-          <w:between w:space="0" w:sz="0" w:val="nil"/>
-        </w:pBdr>
-        <w:shd w:fill="auto" w:val="clear"/>
-        <w:spacing w:after="0" w:before="2" w:line="240" w:lineRule="auto"/>
-        <w:ind w:left="141.73228346456688" w:right="281.81102362204797" w:firstLine="0"/>
-        <w:jc w:val="left"/>
-        <w:rPr>
-          <w:rFonts w:ascii="Times New Roman" w:cs="Times New Roman" w:eastAsia="Times New Roman" w:hAnsi="Times New Roman"/>
-          <w:i w:val="0"/>
-          <w:iCs w:val="0"/>
-          <w:smallCaps w:val="0"/>
-          <w:strike w:val="0"/>
-          <w:color w:val="000000"/>
-          <w:sz w:val="22"/>
-          <w:szCs w:val="22"/>
-          <w:u w:val="none"/>
-          <w:shd w:fill="auto" w:val="clear"/>
-          <w:vertAlign w:val="baseline"/>
-        </w:rPr>
-      </w:pPr>
-      <w:r>
-        <w:rPr>
-          <w:rtl w:val="0"/>
-        </w:rPr>
-      </w:r>
-    </w:p>
-    <w:p>
-      <w:pPr>
-        <w:spacing w:before="0" w:lineRule="auto"/>
-        <w:ind w:left="141.73228346456688" w:right="281.81102362204797" w:firstLine="578.2677165354331"/>
-        <w:jc w:val="left"/>
-        <w:rPr>
-          <w:rFonts w:ascii="IBM Plex Mono" w:cs="IBM Plex Mono" w:eastAsia="IBM Plex Mono" w:hAnsi="IBM Plex Mono"/>
-        </w:rPr>
-      </w:pPr>
-      <w:r>
-        <w:rPr>
-          <w:rFonts w:ascii="IBM Plex Mono" w:cs="IBM Plex Mono" w:eastAsia="IBM Plex Mono" w:hAnsi="IBM Plex Mono"/>
-          <w:rtl w:val="0"/>
-        </w:rPr>
-        <w:t xml:space="preserve">docker </w:t>
-      </w:r>
-      <w:r>
-        <w:rPr>
-          <w:rFonts w:ascii="IBM Plex Mono" w:cs="IBM Plex Mono" w:eastAsia="IBM Plex Mono" w:hAnsi="IBM Plex Mono"/>
-          <w:color w:val="007f00"/>
-          <w:rtl w:val="0"/>
-        </w:rPr>
-        <w:t xml:space="preserve">kill </w:t>
-      </w:r>
-      <w:r>
-        <w:rPr>
-          <w:rFonts w:ascii="IBM Plex Mono" w:cs="IBM Plex Mono" w:eastAsia="IBM Plex Mono" w:hAnsi="IBM Plex Mono"/>
-          <w:rtl w:val="0"/>
-        </w:rPr>
-        <w:t xml:space="preserve">app_frontend.1.ow8qi7jca4i2mqlksutx6gfsf</w:t>
-      </w:r>
-    </w:p>
-    <w:p>
-      <w:pPr>
-        <w:spacing w:before="3" w:lineRule="auto"/>
-        <w:ind w:left="0" w:right="281.81102362204797" w:firstLine="720"/>
-        <w:jc w:val="left"/>
-        <w:rPr>
-          <w:rFonts w:ascii="IBM Plex Mono" w:cs="IBM Plex Mono" w:eastAsia="IBM Plex Mono" w:hAnsi="IBM Plex Mono"/>
-        </w:rPr>
-      </w:pPr>
-      <w:r>
-        <w:rPr>
-          <w:rFonts w:ascii="IBM Plex Mono" w:cs="IBM Plex Mono" w:eastAsia="IBM Plex Mono" w:hAnsi="IBM Plex Mono"/>
-          <w:rtl w:val="0"/>
-        </w:rPr>
-        <w:t xml:space="preserve">docker service ps app_frontend</w:t>
-      </w:r>
-    </w:p>
-    <w:p>
-      <w:pPr>
-        <w:spacing w:before="3" w:lineRule="auto"/>
-        <w:ind w:left="141.73228346456688" w:right="281.81102362204797" w:firstLine="0"/>
-        <w:jc w:val="left"/>
-        <w:rPr>
-          <w:rFonts w:ascii="Times New Roman" w:cs="Times New Roman" w:eastAsia="Times New Roman" w:hAnsi="Times New Roman"/>
-        </w:rPr>
-      </w:pPr>
-      <w:r>
-        <w:rPr>
-          <w:rtl w:val="0"/>
-        </w:rPr>
-      </w:r>
-    </w:p>
-    <w:p>
-      <w:pPr>
-        <w:spacing w:before="3" w:lineRule="auto"/>
-        <w:ind w:left="141.73228346456688" w:right="281.81102362204797" w:firstLine="0"/>
-        <w:jc w:val="left"/>
-        <w:rPr>
-          <w:rFonts w:ascii="Times New Roman" w:cs="Times New Roman" w:eastAsia="Times New Roman" w:hAnsi="Times New Roman"/>
-          <w:sz w:val="28"/>
-          <w:szCs w:val="28"/>
-        </w:rPr>
-      </w:pPr>
-      <w:r>
-        <w:rPr>
-          <w:rtl w:val="0"/>
-        </w:rPr>
-      </w:r>
-    </w:p>
-    <w:p>
-      <w:pPr>
-        <w:spacing w:before="3" w:lineRule="auto"/>
-        <w:ind w:left="0" w:right="281.81102362204797" w:firstLine="0"/>
-        <w:jc w:val="center"/>
-        <w:rPr>
-          <w:rFonts w:ascii="Times New Roman" w:cs="Times New Roman" w:eastAsia="Times New Roman" w:hAnsi="Times New Roman"/>
-          <w:sz w:val="28"/>
-          <w:szCs w:val="28"/>
-        </w:rPr>
-      </w:pPr>
-      <w:r>
-        <w:rPr>
-          <w:rFonts w:ascii="Times New Roman" w:cs="Times New Roman" w:eastAsia="Times New Roman" w:hAnsi="Times New Roman"/>
-          <w:sz w:val="28"/>
-          <w:szCs w:val="28"/>
-        </w:rPr>
-        <w:drawing>
-          <wp:inline distB="114300" distT="114300" distL="114300" distR="114300">
-            <wp:extent cx="6834825" cy="1130300"/>
             <wp:effectExtent b="0" l="0" r="0" t="0"/>
             <wp:docPr id="6" name="image4.png"/>
             <a:graphic>
@@ -10136,6 +9935,322 @@
                   <pic:spPr>
                     <a:xfrm>
                       <a:off x="0" y="0"/>
+                      <a:ext cx="5603138" cy="1665567"/>
+                    </a:xfrm>
+                    <a:prstGeom prst="rect"/>
+                    <a:ln/>
+                  </pic:spPr>
+                </pic:pic>
+              </a:graphicData>
+            </a:graphic>
+          </wp:inline>
+        </w:drawing>
+      </w:r>
+      <w:r>
+        <w:rPr>
+          <w:rtl w:val="0"/>
+        </w:rPr>
+      </w:r>
+    </w:p>
+    <w:p>
+      <w:pPr>
+        <w:spacing w:before="237" w:lineRule="auto"/>
+        <w:ind w:right="281.81102362204797"/>
+        <w:jc w:val="center"/>
+        <w:rPr>
+          <w:rFonts w:ascii="Times New Roman" w:cs="Times New Roman" w:eastAsia="Times New Roman" w:hAnsi="Times New Roman"/>
+        </w:rPr>
+      </w:pPr>
+      <w:r>
+        <w:rPr>
+          <w:rFonts w:ascii="Times New Roman" w:cs="Times New Roman" w:eastAsia="Times New Roman" w:hAnsi="Times New Roman"/>
+          <w:sz w:val="28"/>
+          <w:szCs w:val="28"/>
+          <w:rtl w:val="0"/>
+        </w:rPr>
+        <w:t xml:space="preserve">Рисунок 4 – Развертывание стека</w:t>
+      </w:r>
+      <w:r>
+        <w:rPr>
+          <w:rtl w:val="0"/>
+        </w:rPr>
+      </w:r>
+    </w:p>
+    <w:p>
+      <w:pPr>
+        <w:spacing w:before="237" w:lineRule="auto"/>
+        <w:ind w:right="281.81102362204797"/>
+        <w:jc w:val="left"/>
+        <w:rPr>
+          <w:rFonts w:ascii="Times New Roman" w:cs="Times New Roman" w:eastAsia="Times New Roman" w:hAnsi="Times New Roman"/>
+        </w:rPr>
+        <w:sectPr>
+          <w:type w:val="nextPage"/>
+          <w:pgSz w:h="16840" w:w="11910" w:orient="portrait"/>
+          <w:pgMar w:bottom="1040" w:top="1240" w:left="708.6614173228347" w:right="433.34645669291376" w:header="0" w:footer="845"/>
+        </w:sectPr>
+      </w:pPr>
+      <w:r>
+        <w:rPr>
+          <w:rtl w:val="0"/>
+        </w:rPr>
+      </w:r>
+    </w:p>
+    <w:p>
+      <w:pPr>
+        <w:pStyle w:val="Heading2"/>
+        <w:tabs>
+          <w:tab w:val="left" w:leader="none" w:pos="1144"/>
+        </w:tabs>
+        <w:spacing w:after="0" w:before="72" w:line="240" w:lineRule="auto"/>
+        <w:ind w:left="0" w:right="281.81102362204797" w:firstLine="0"/>
+        <w:jc w:val="left"/>
+        <w:rPr>
+          <w:rFonts w:ascii="Times New Roman" w:cs="Times New Roman" w:eastAsia="Times New Roman" w:hAnsi="Times New Roman"/>
+        </w:rPr>
+      </w:pPr>
+      <w:bookmarkStart w:colFirst="0" w:colLast="0" w:name="_fcgdrlk8wmqk" w:id="11"/>
+      <w:bookmarkEnd w:id="11"/>
+      <w:r>
+        <w:rPr>
+          <w:rFonts w:ascii="Times New Roman" w:cs="Times New Roman" w:eastAsia="Times New Roman" w:hAnsi="Times New Roman"/>
+          <w:rtl w:val="0"/>
+        </w:rPr>
+        <w:t xml:space="preserve">Тест на отказ</w:t>
+      </w:r>
+    </w:p>
+    <w:p>
+      <w:pPr>
+        <w:keepNext w:val="0"/>
+        <w:keepLines w:val="0"/>
+        <w:pageBreakBefore w:val="0"/>
+        <w:widowControl w:val="0"/>
+        <w:pBdr>
+          <w:top w:space="0" w:sz="0" w:val="nil"/>
+          <w:left w:space="0" w:sz="0" w:val="nil"/>
+          <w:bottom w:space="0" w:sz="0" w:val="nil"/>
+          <w:right w:space="0" w:sz="0" w:val="nil"/>
+          <w:between w:space="0" w:sz="0" w:val="nil"/>
+        </w:pBdr>
+        <w:shd w:fill="auto" w:val="clear"/>
+        <w:spacing w:after="0" w:before="161" w:line="254" w:lineRule="auto"/>
+        <w:ind w:left="0" w:right="281.81102362204797" w:firstLine="425.19685039370086"/>
+        <w:jc w:val="both"/>
+        <w:rPr>
+          <w:rFonts w:ascii="Times New Roman" w:cs="Times New Roman" w:eastAsia="Times New Roman" w:hAnsi="Times New Roman"/>
+          <w:i w:val="0"/>
+          <w:iCs w:val="0"/>
+          <w:smallCaps w:val="0"/>
+          <w:strike w:val="0"/>
+          <w:color w:val="000000"/>
+          <w:sz w:val="28"/>
+          <w:szCs w:val="28"/>
+          <w:u w:val="none"/>
+          <w:shd w:fill="auto" w:val="clear"/>
+          <w:vertAlign w:val="baseline"/>
+        </w:rPr>
+      </w:pPr>
+      <w:r>
+        <w:rPr>
+          <w:rFonts w:ascii="Times New Roman" w:cs="Times New Roman" w:eastAsia="Times New Roman" w:hAnsi="Times New Roman"/>
+          <w:i w:val="0"/>
+          <w:iCs w:val="0"/>
+          <w:smallCaps w:val="0"/>
+          <w:strike w:val="0"/>
+          <w:color w:val="000000"/>
+          <w:sz w:val="28"/>
+          <w:szCs w:val="28"/>
+          <w:u w:val="none"/>
+          <w:shd w:fill="auto" w:val="clear"/>
+          <w:vertAlign w:val="baseline"/>
+          <w:rtl w:val="0"/>
+        </w:rPr>
+        <w:t xml:space="preserve">Одна из реплик фронтенда намеренно завершается, после чего планировщик автоматически поднимает новую задачу, что видно по списку задач сервиса на р</w:t>
+      </w:r>
+      <w:r>
+        <w:rPr>
+          <w:rFonts w:ascii="Times New Roman" w:cs="Times New Roman" w:eastAsia="Times New Roman" w:hAnsi="Times New Roman"/>
+          <w:sz w:val="28"/>
+          <w:szCs w:val="28"/>
+          <w:rtl w:val="0"/>
+        </w:rPr>
+        <w:t xml:space="preserve">исунке 5</w:t>
+      </w:r>
+      <w:r>
+        <w:rPr>
+          <w:rFonts w:ascii="Times New Roman" w:cs="Times New Roman" w:eastAsia="Times New Roman" w:hAnsi="Times New Roman"/>
+          <w:i w:val="0"/>
+          <w:iCs w:val="0"/>
+          <w:smallCaps w:val="0"/>
+          <w:strike w:val="0"/>
+          <w:color w:val="000000"/>
+          <w:sz w:val="28"/>
+          <w:szCs w:val="28"/>
+          <w:u w:val="none"/>
+          <w:shd w:fill="auto" w:val="clear"/>
+          <w:vertAlign w:val="baseline"/>
+          <w:rtl w:val="0"/>
+        </w:rPr>
+        <w:t xml:space="preserve">.</w:t>
+      </w:r>
+    </w:p>
+    <w:p>
+      <w:pPr>
+        <w:keepNext w:val="0"/>
+        <w:keepLines w:val="0"/>
+        <w:pageBreakBefore w:val="0"/>
+        <w:widowControl w:val="0"/>
+        <w:pBdr>
+          <w:top w:space="0" w:sz="0" w:val="nil"/>
+          <w:left w:space="0" w:sz="0" w:val="nil"/>
+          <w:bottom w:space="0" w:sz="0" w:val="nil"/>
+          <w:right w:space="0" w:sz="0" w:val="nil"/>
+          <w:between w:space="0" w:sz="0" w:val="nil"/>
+        </w:pBdr>
+        <w:shd w:fill="auto" w:val="clear"/>
+        <w:spacing w:after="0" w:before="2" w:line="240" w:lineRule="auto"/>
+        <w:ind w:left="141.73228346456688" w:right="281.81102362204797" w:firstLine="0"/>
+        <w:jc w:val="left"/>
+        <w:rPr>
+          <w:rFonts w:ascii="Times New Roman" w:cs="Times New Roman" w:eastAsia="Times New Roman" w:hAnsi="Times New Roman"/>
+          <w:i w:val="0"/>
+          <w:iCs w:val="0"/>
+          <w:smallCaps w:val="0"/>
+          <w:strike w:val="0"/>
+          <w:color w:val="000000"/>
+          <w:sz w:val="22"/>
+          <w:szCs w:val="22"/>
+          <w:u w:val="none"/>
+          <w:shd w:fill="auto" w:val="clear"/>
+          <w:vertAlign w:val="baseline"/>
+        </w:rPr>
+      </w:pPr>
+      <w:r>
+        <w:rPr>
+          <w:rtl w:val="0"/>
+        </w:rPr>
+      </w:r>
+    </w:p>
+    <w:p>
+      <w:pPr>
+        <w:spacing w:before="0" w:lineRule="auto"/>
+        <w:ind w:left="141.73228346456688" w:right="281.81102362204797" w:firstLine="578.2677165354331"/>
+        <w:jc w:val="left"/>
+        <w:rPr>
+          <w:rFonts w:ascii="IBM Plex Mono" w:cs="IBM Plex Mono" w:eastAsia="IBM Plex Mono" w:hAnsi="IBM Plex Mono"/>
+        </w:rPr>
+      </w:pPr>
+      <w:r>
+        <w:rPr>
+          <w:rFonts w:ascii="IBM Plex Mono" w:cs="IBM Plex Mono" w:eastAsia="IBM Plex Mono" w:hAnsi="IBM Plex Mono"/>
+          <w:rtl w:val="0"/>
+        </w:rPr>
+        <w:t xml:space="preserve">docker </w:t>
+      </w:r>
+      <w:r>
+        <w:rPr>
+          <w:rFonts w:ascii="IBM Plex Mono" w:cs="IBM Plex Mono" w:eastAsia="IBM Plex Mono" w:hAnsi="IBM Plex Mono"/>
+          <w:color w:val="007f00"/>
+          <w:rtl w:val="0"/>
+        </w:rPr>
+        <w:t xml:space="preserve">kill </w:t>
+      </w:r>
+      <w:r>
+        <w:rPr>
+          <w:rFonts w:ascii="IBM Plex Mono" w:cs="IBM Plex Mono" w:eastAsia="IBM Plex Mono" w:hAnsi="IBM Plex Mono"/>
+          <w:rtl w:val="0"/>
+        </w:rPr>
+        <w:t xml:space="preserve">app_frontend.1.ow8qi7jca4i2mqlksutx6gfsf</w:t>
+      </w:r>
+    </w:p>
+    <w:p>
+      <w:pPr>
+        <w:spacing w:before="3" w:lineRule="auto"/>
+        <w:ind w:left="0" w:right="281.81102362204797" w:firstLine="720"/>
+        <w:jc w:val="left"/>
+        <w:rPr>
+          <w:rFonts w:ascii="IBM Plex Mono" w:cs="IBM Plex Mono" w:eastAsia="IBM Plex Mono" w:hAnsi="IBM Plex Mono"/>
+        </w:rPr>
+      </w:pPr>
+      <w:r>
+        <w:rPr>
+          <w:rFonts w:ascii="IBM Plex Mono" w:cs="IBM Plex Mono" w:eastAsia="IBM Plex Mono" w:hAnsi="IBM Plex Mono"/>
+          <w:rtl w:val="0"/>
+        </w:rPr>
+        <w:t xml:space="preserve">docker service ps app_frontend</w:t>
+      </w:r>
+    </w:p>
+    <w:p>
+      <w:pPr>
+        <w:spacing w:before="3" w:lineRule="auto"/>
+        <w:ind w:left="141.73228346456688" w:right="281.81102362204797" w:firstLine="0"/>
+        <w:jc w:val="left"/>
+        <w:rPr>
+          <w:rFonts w:ascii="Times New Roman" w:cs="Times New Roman" w:eastAsia="Times New Roman" w:hAnsi="Times New Roman"/>
+        </w:rPr>
+      </w:pPr>
+      <w:r>
+        <w:rPr>
+          <w:rtl w:val="0"/>
+        </w:rPr>
+      </w:r>
+    </w:p>
+    <w:p>
+      <w:pPr>
+        <w:spacing w:before="3" w:lineRule="auto"/>
+        <w:ind w:left="141.73228346456688" w:right="281.81102362204797" w:firstLine="0"/>
+        <w:jc w:val="left"/>
+        <w:rPr>
+          <w:rFonts w:ascii="Times New Roman" w:cs="Times New Roman" w:eastAsia="Times New Roman" w:hAnsi="Times New Roman"/>
+          <w:sz w:val="28"/>
+          <w:szCs w:val="28"/>
+        </w:rPr>
+      </w:pPr>
+      <w:r>
+        <w:rPr>
+          <w:rtl w:val="0"/>
+        </w:rPr>
+      </w:r>
+    </w:p>
+    <w:p>
+      <w:pPr>
+        <w:spacing w:before="3" w:lineRule="auto"/>
+        <w:ind w:left="0" w:right="281.81102362204797" w:firstLine="0"/>
+        <w:jc w:val="center"/>
+        <w:rPr>
+          <w:rFonts w:ascii="Times New Roman" w:cs="Times New Roman" w:eastAsia="Times New Roman" w:hAnsi="Times New Roman"/>
+          <w:sz w:val="28"/>
+          <w:szCs w:val="28"/>
+        </w:rPr>
+      </w:pPr>
+      <w:r>
+        <w:rPr>
+          <w:rFonts w:ascii="Times New Roman" w:cs="Times New Roman" w:eastAsia="Times New Roman" w:hAnsi="Times New Roman"/>
+          <w:sz w:val="28"/>
+          <w:szCs w:val="28"/>
+        </w:rPr>
+        <w:drawing>
+          <wp:inline distB="114300" distT="114300" distL="114300" distR="114300">
+            <wp:extent cx="6834825" cy="1130300"/>
+            <wp:effectExtent b="0" l="0" r="0" t="0"/>
+            <wp:docPr id="7" name="image3.png"/>
+            <a:graphic>
+              <a:graphicData uri="http://schemas.openxmlformats.org/drawingml/2006/picture">
+                <pic:pic>
+                  <pic:nvPicPr>
+                    <pic:cNvPr id="0" name="image3.png"/>
+                    <pic:cNvPicPr preferRelativeResize="0"/>
+                  </pic:nvPicPr>
+                  <pic:blipFill>
+                    <a:blip r:embed="rId13"/>
+                    <a:srcRect b="0" l="0" r="0" t="0"/>
+                    <a:stretch>
+                      <a:fillRect/>
+                    </a:stretch>
+                  </pic:blipFill>
+                  <pic:spPr>
+                    <a:xfrm>
+                      <a:off x="0" y="0"/>
                       <a:ext cx="6834825" cy="1130300"/>
                     </a:xfrm>
                     <a:prstGeom prst="rect"/>
@@ -10482,16 +10597,16 @@
           <wp:inline distB="114300" distT="114300" distL="114300" distR="114300">
             <wp:extent cx="5486400" cy="1419225"/>
             <wp:effectExtent b="0" l="0" r="0" t="0"/>
-            <wp:docPr id="3" name="image2.png"/>
+            <wp:docPr id="5" name="image5.png"/>
             <a:graphic>
               <a:graphicData uri="http://schemas.openxmlformats.org/drawingml/2006/picture">
                 <pic:pic>
                   <pic:nvPicPr>
-                    <pic:cNvPr id="0" name="image2.png"/>
+                    <pic:cNvPr id="0" name="image5.png"/>
                     <pic:cNvPicPr preferRelativeResize="0"/>
                   </pic:nvPicPr>
                   <pic:blipFill>
-                    <a:blip r:embed="rId13"/>
+                    <a:blip r:embed="rId14"/>
                     <a:srcRect b="0" l="0" r="0" t="0"/>
                     <a:stretch>
                       <a:fillRect/>

</xml_diff>